<commit_message>
Add midterm report template
</commit_message>
<xml_diff>
--- a/files/midterm-project-outline/midterm-report-template.docx
+++ b/files/midterm-project-outline/midterm-report-template.docx
@@ -600,13 +600,6 @@
         </w:rPr>
         <w:endnoteReference w:id="2"/>
       </w:r>
-    </w:p>
-    <w:p>
-      <w:pPr>
-        <w:rPr>
-          <w:rFonts w:ascii="Times New Roman" w:hAnsi="Times New Roman" w:cs="Times New Roman"/>
-        </w:rPr>
-      </w:pPr>
       <w:r>
         <w:rPr>
           <w:rFonts w:ascii="Times New Roman" w:hAnsi="Times New Roman" w:cs="Times New Roman"/>
@@ -681,9 +674,13 @@
           <w:rFonts w:ascii="Times New Roman" w:hAnsi="Times New Roman" w:cs="Times New Roman"/>
         </w:rPr>
         <w:sectPr>
+          <w:footerReference w:type="even" r:id="rId8"/>
+          <w:footerReference w:type="default" r:id="rId9"/>
           <w:pgSz w:w="12240" w:h="15840"/>
           <w:pgMar w:top="1440" w:right="1440" w:bottom="1440" w:left="1440" w:header="720" w:footer="720" w:gutter="0"/>
+          <w:pgNumType w:start="0"/>
           <w:cols w:space="720"/>
+          <w:titlePg/>
           <w:docGrid w:linePitch="360"/>
         </w:sectPr>
       </w:pPr>
@@ -1677,20 +1674,140 @@
         <w:rPr>
           <w:rFonts w:ascii="Times New Roman" w:hAnsi="Times New Roman" w:cs="Times New Roman"/>
           <w:b/>
+          <w:noProof/>
           <w:sz w:val="16"/>
           <w:szCs w:val="16"/>
         </w:rPr>
-        <w:t>Notes</w:t>
-      </w:r>
-      <w:r>
-        <w:rPr>
-          <w:rFonts w:ascii="Times New Roman" w:hAnsi="Times New Roman" w:cs="Times New Roman"/>
+        <mc:AlternateContent>
+          <mc:Choice Requires="wps">
+            <w:drawing>
+              <wp:anchor distT="0" distB="0" distL="114300" distR="114300" simplePos="0" relativeHeight="251661312" behindDoc="0" locked="0" layoutInCell="1" allowOverlap="1" wp14:anchorId="35867DBD" wp14:editId="6465B22B">
+                <wp:simplePos x="0" y="0"/>
+                <wp:positionH relativeFrom="page">
+                  <wp:posOffset>393065</wp:posOffset>
+                </wp:positionH>
+                <wp:positionV relativeFrom="page">
+                  <wp:posOffset>6766560</wp:posOffset>
+                </wp:positionV>
+                <wp:extent cx="201168" cy="137160"/>
+                <wp:effectExtent l="0" t="0" r="2540" b="2540"/>
+                <wp:wrapNone/>
+                <wp:docPr id="2" name="Text Box 2"/>
+                <wp:cNvGraphicFramePr/>
+                <a:graphic xmlns:a="http://schemas.openxmlformats.org/drawingml/2006/main">
+                  <a:graphicData uri="http://schemas.microsoft.com/office/word/2010/wordprocessingShape">
+                    <wps:wsp>
+                      <wps:cNvSpPr txBox="1"/>
+                      <wps:spPr>
+                        <a:xfrm>
+                          <a:off x="0" y="0"/>
+                          <a:ext cx="201168" cy="137160"/>
+                        </a:xfrm>
+                        <a:prstGeom prst="rect">
+                          <a:avLst/>
+                        </a:prstGeom>
+                        <a:solidFill>
+                          <a:schemeClr val="lt1"/>
+                        </a:solidFill>
+                        <a:ln w="6350">
+                          <a:noFill/>
+                        </a:ln>
+                      </wps:spPr>
+                      <wps:txbx>
+                        <w:txbxContent>
+                          <w:p>
+                            <w:pPr>
+                              <w:spacing w:line="276" w:lineRule="auto"/>
+                              <w:jc w:val="center"/>
+                              <w:rPr>
+                                <w:rFonts w:ascii="Times New Roman" w:hAnsi="Times New Roman" w:cs="Times New Roman"/>
+                                <w:color w:val="000000" w:themeColor="text1"/>
+                              </w:rPr>
+                            </w:pPr>
+                            <w:bookmarkStart w:id="0" w:name="_GoBack"/>
+                            <w:r>
+                              <w:rPr>
+                                <w:rFonts w:ascii="Times New Roman" w:hAnsi="Times New Roman" w:cs="Times New Roman"/>
+                                <w:color w:val="000000" w:themeColor="text1"/>
+                              </w:rPr>
+                              <w:t>3</w:t>
+                            </w:r>
+                            <w:bookmarkEnd w:id="0"/>
+                          </w:p>
+                        </w:txbxContent>
+                      </wps:txbx>
+                      <wps:bodyPr rot="0" spcFirstLastPara="0" vertOverflow="overflow" horzOverflow="overflow" vert="eaVert" wrap="square" lIns="0" tIns="0" rIns="0" bIns="0" numCol="1" spcCol="0" rtlCol="0" fromWordArt="0" anchor="ctr" anchorCtr="0" forceAA="0" compatLnSpc="1">
+                        <a:prstTxWarp prst="textNoShape">
+                          <a:avLst/>
+                        </a:prstTxWarp>
+                        <a:noAutofit/>
+                      </wps:bodyPr>
+                    </wps:wsp>
+                  </a:graphicData>
+                </a:graphic>
+                <wp14:sizeRelH relativeFrom="margin">
+                  <wp14:pctWidth>0</wp14:pctWidth>
+                </wp14:sizeRelH>
+                <wp14:sizeRelV relativeFrom="margin">
+                  <wp14:pctHeight>0</wp14:pctHeight>
+                </wp14:sizeRelV>
+              </wp:anchor>
+            </w:drawing>
+          </mc:Choice>
+          <mc:Fallback>
+            <w:pict>
+              <v:shapetype w14:anchorId="35867DBD" id="_x0000_t202" coordsize="21600,21600" o:spt="202" path="m,l,21600r21600,l21600,xe">
+                <v:stroke joinstyle="miter"/>
+                <v:path gradientshapeok="t" o:connecttype="rect"/>
+              </v:shapetype>
+              <v:shape id="Text Box 2" o:spid="_x0000_s1026" type="#_x0000_t202" style="position:absolute;left:0;text-align:left;margin-left:30.95pt;margin-top:532.8pt;width:15.85pt;height:10.8pt;z-index:251661312;visibility:visible;mso-wrap-style:square;mso-width-percent:0;mso-height-percent:0;mso-wrap-distance-left:9pt;mso-wrap-distance-top:0;mso-wrap-distance-right:9pt;mso-wrap-distance-bottom:0;mso-position-horizontal:absolute;mso-position-horizontal-relative:page;mso-position-vertical:absolute;mso-position-vertical-relative:page;mso-width-percent:0;mso-height-percent:0;mso-width-relative:margin;mso-height-relative:margin;v-text-anchor:middle" o:gfxdata="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" fillcolor="white [3201]" stroked="f" strokeweight=".5pt">
+                <v:textbox style="layout-flow:vertical-ideographic" inset="0,0,0,0">
+                  <w:txbxContent>
+                    <w:p>
+                      <w:pPr>
+                        <w:spacing w:line="276" w:lineRule="auto"/>
+                        <w:jc w:val="center"/>
+                        <w:rPr>
+                          <w:rFonts w:ascii="Times New Roman" w:hAnsi="Times New Roman" w:cs="Times New Roman"/>
+                          <w:color w:val="000000" w:themeColor="text1"/>
+                        </w:rPr>
+                      </w:pPr>
+                      <w:bookmarkStart w:id="1" w:name="_GoBack"/>
+                      <w:r>
+                        <w:rPr>
+                          <w:rFonts w:ascii="Times New Roman" w:hAnsi="Times New Roman" w:cs="Times New Roman"/>
+                          <w:color w:val="000000" w:themeColor="text1"/>
+                        </w:rPr>
+                        <w:t>3</w:t>
+                      </w:r>
+                      <w:bookmarkEnd w:id="1"/>
+                    </w:p>
+                  </w:txbxContent>
+                </v:textbox>
+                <w10:wrap anchorx="page" anchory="page"/>
+              </v:shape>
+            </w:pict>
+          </mc:Fallback>
+        </mc:AlternateContent>
+      </w:r>
+      <w:r>
+        <w:rPr>
+          <w:rFonts w:ascii="Times New Roman" w:hAnsi="Times New Roman" w:cs="Times New Roman"/>
+          <w:b/>
           <w:sz w:val="16"/>
           <w:szCs w:val="16"/>
         </w:rPr>
+        <w:t>Notes</w:t>
+      </w:r>
+      <w:r>
+        <w:rPr>
+          <w:rFonts w:ascii="Times New Roman" w:hAnsi="Times New Roman" w:cs="Times New Roman"/>
+          <w:sz w:val="16"/>
+          <w:szCs w:val="16"/>
+        </w:rPr>
         <w:t xml:space="preserve">: The five decision-making criteria in the columns, adopted from </w:t>
       </w:r>
-      <w:hyperlink r:id="rId8" w:history="1">
+      <w:hyperlink r:id="rId10" w:history="1">
         <w:r>
           <w:rPr>
             <w:rStyle w:val="Hyperlink"/>
@@ -2815,6 +2932,7 @@
           <w:szCs w:val="16"/>
         </w:rPr>
         <w:sectPr>
+          <w:footerReference w:type="default" r:id="rId11"/>
           <w:pgSz w:w="15840" w:h="12240" w:orient="landscape"/>
           <w:pgMar w:top="1440" w:right="1440" w:bottom="1440" w:left="1440" w:header="720" w:footer="720" w:gutter="0"/>
           <w:cols w:space="720"/>
@@ -2825,18 +2943,122 @@
         <w:rPr>
           <w:rFonts w:ascii="Times New Roman" w:hAnsi="Times New Roman" w:cs="Times New Roman"/>
           <w:b/>
+          <w:noProof/>
           <w:sz w:val="16"/>
           <w:szCs w:val="16"/>
         </w:rPr>
-        <w:t>Notes</w:t>
-      </w:r>
-      <w:r>
-        <w:rPr>
-          <w:rFonts w:ascii="Times New Roman" w:hAnsi="Times New Roman" w:cs="Times New Roman"/>
+        <mc:AlternateContent>
+          <mc:Choice Requires="wps">
+            <w:drawing>
+              <wp:anchor distT="0" distB="0" distL="114300" distR="114300" simplePos="0" relativeHeight="251659264" behindDoc="0" locked="0" layoutInCell="1" allowOverlap="1" wp14:anchorId="60B9AC7A" wp14:editId="0C23113E">
+                <wp:simplePos x="0" y="0"/>
+                <wp:positionH relativeFrom="page">
+                  <wp:posOffset>393065</wp:posOffset>
+                </wp:positionH>
+                <wp:positionV relativeFrom="page">
+                  <wp:posOffset>6766560</wp:posOffset>
+                </wp:positionV>
+                <wp:extent cx="201168" cy="137160"/>
+                <wp:effectExtent l="0" t="0" r="2540" b="2540"/>
+                <wp:wrapNone/>
+                <wp:docPr id="1" name="Text Box 1"/>
+                <wp:cNvGraphicFramePr/>
+                <a:graphic xmlns:a="http://schemas.openxmlformats.org/drawingml/2006/main">
+                  <a:graphicData uri="http://schemas.microsoft.com/office/word/2010/wordprocessingShape">
+                    <wps:wsp>
+                      <wps:cNvSpPr txBox="1"/>
+                      <wps:spPr>
+                        <a:xfrm>
+                          <a:off x="0" y="0"/>
+                          <a:ext cx="201168" cy="137160"/>
+                        </a:xfrm>
+                        <a:prstGeom prst="rect">
+                          <a:avLst/>
+                        </a:prstGeom>
+                        <a:solidFill>
+                          <a:schemeClr val="lt1"/>
+                        </a:solidFill>
+                        <a:ln w="6350">
+                          <a:noFill/>
+                        </a:ln>
+                      </wps:spPr>
+                      <wps:txbx>
+                        <w:txbxContent>
+                          <w:p>
+                            <w:pPr>
+                              <w:spacing w:line="276" w:lineRule="auto"/>
+                              <w:jc w:val="center"/>
+                              <w:rPr>
+                                <w:rFonts w:ascii="Times New Roman" w:hAnsi="Times New Roman" w:cs="Times New Roman"/>
+                                <w:color w:val="000000" w:themeColor="text1"/>
+                              </w:rPr>
+                            </w:pPr>
+                            <w:r>
+                              <w:rPr>
+                                <w:rFonts w:ascii="Times New Roman" w:hAnsi="Times New Roman" w:cs="Times New Roman"/>
+                                <w:color w:val="000000" w:themeColor="text1"/>
+                              </w:rPr>
+                              <w:t>4</w:t>
+                            </w:r>
+                          </w:p>
+                        </w:txbxContent>
+                      </wps:txbx>
+                      <wps:bodyPr rot="0" spcFirstLastPara="0" vertOverflow="overflow" horzOverflow="overflow" vert="eaVert" wrap="square" lIns="0" tIns="0" rIns="0" bIns="0" numCol="1" spcCol="0" rtlCol="0" fromWordArt="0" anchor="ctr" anchorCtr="0" forceAA="0" compatLnSpc="1">
+                        <a:prstTxWarp prst="textNoShape">
+                          <a:avLst/>
+                        </a:prstTxWarp>
+                        <a:noAutofit/>
+                      </wps:bodyPr>
+                    </wps:wsp>
+                  </a:graphicData>
+                </a:graphic>
+                <wp14:sizeRelH relativeFrom="margin">
+                  <wp14:pctWidth>0</wp14:pctWidth>
+                </wp14:sizeRelH>
+                <wp14:sizeRelV relativeFrom="margin">
+                  <wp14:pctHeight>0</wp14:pctHeight>
+                </wp14:sizeRelV>
+              </wp:anchor>
+            </w:drawing>
+          </mc:Choice>
+          <mc:Fallback>
+            <w:pict>
+              <v:shape w14:anchorId="60B9AC7A" id="Text Box 1" o:spid="_x0000_s1027" type="#_x0000_t202" style="position:absolute;left:0;text-align:left;margin-left:30.95pt;margin-top:532.8pt;width:15.85pt;height:10.8pt;z-index:251659264;visibility:visible;mso-wrap-style:square;mso-width-percent:0;mso-height-percent:0;mso-wrap-distance-left:9pt;mso-wrap-distance-top:0;mso-wrap-distance-right:9pt;mso-wrap-distance-bottom:0;mso-position-horizontal:absolute;mso-position-horizontal-relative:page;mso-position-vertical:absolute;mso-position-vertical-relative:page;mso-width-percent:0;mso-height-percent:0;mso-width-relative:margin;mso-height-relative:margin;v-text-anchor:middle" o:gfxdata="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" fillcolor="white [3201]" stroked="f" strokeweight=".5pt">
+                <v:textbox style="layout-flow:vertical-ideographic" inset="0,0,0,0">
+                  <w:txbxContent>
+                    <w:p>
+                      <w:pPr>
+                        <w:spacing w:line="276" w:lineRule="auto"/>
+                        <w:jc w:val="center"/>
+                        <w:rPr>
+                          <w:rFonts w:ascii="Times New Roman" w:hAnsi="Times New Roman" w:cs="Times New Roman"/>
+                          <w:color w:val="000000" w:themeColor="text1"/>
+                        </w:rPr>
+                      </w:pPr>
+                      <w:r>
+                        <w:rPr>
+                          <w:rFonts w:ascii="Times New Roman" w:hAnsi="Times New Roman" w:cs="Times New Roman"/>
+                          <w:color w:val="000000" w:themeColor="text1"/>
+                        </w:rPr>
+                        <w:t>4</w:t>
+                      </w:r>
+                    </w:p>
+                  </w:txbxContent>
+                </v:textbox>
+                <w10:wrap anchorx="page" anchory="page"/>
+              </v:shape>
+            </w:pict>
+          </mc:Fallback>
+        </mc:AlternateContent>
+      </w:r>
+      <w:r>
+        <w:rPr>
+          <w:rFonts w:ascii="Times New Roman" w:hAnsi="Times New Roman" w:cs="Times New Roman"/>
+          <w:b/>
           <w:sz w:val="16"/>
           <w:szCs w:val="16"/>
         </w:rPr>
-        <w:t xml:space="preserve">: The five decision-making criteria in </w:t>
+        <w:t>Notes</w:t>
       </w:r>
       <w:r>
         <w:rPr>
@@ -2844,6 +3066,14 @@
           <w:sz w:val="16"/>
           <w:szCs w:val="16"/>
         </w:rPr>
+        <w:t xml:space="preserve">: The five decision-making criteria in </w:t>
+      </w:r>
+      <w:r>
+        <w:rPr>
+          <w:rFonts w:ascii="Times New Roman" w:hAnsi="Times New Roman" w:cs="Times New Roman"/>
+          <w:sz w:val="16"/>
+          <w:szCs w:val="16"/>
+        </w:rPr>
         <w:t>the columns are scored from low (1) to high (10). [Add definitions for your criteria here.] The total scores in the right-most column are weighted averages of the alternatives’ scores on these N decision-making criteria. The weights for these criteria were determined according to [add reasoning here].</w:t>
       </w:r>
     </w:p>
@@ -2879,6 +3109,7 @@
       </w:r>
     </w:p>
     <w:sectPr>
+      <w:footerReference w:type="default" r:id="rId12"/>
       <w:pgSz w:w="12240" w:h="15840"/>
       <w:pgMar w:top="1440" w:right="1440" w:bottom="1440" w:left="1440" w:header="720" w:footer="720" w:gutter="0"/>
       <w:cols w:space="720"/>
@@ -2939,17 +3170,7 @@
           <w:sz w:val="24"/>
           <w:szCs w:val="24"/>
         </w:rPr>
-        <w:t>Insert end</w:t>
-      </w:r>
-      <w:bookmarkStart w:id="0" w:name="_GoBack"/>
-      <w:bookmarkEnd w:id="0"/>
-      <w:r>
-        <w:rPr>
-          <w:rFonts w:ascii="Times New Roman" w:hAnsi="Times New Roman" w:cs="Times New Roman"/>
-          <w:sz w:val="24"/>
-          <w:szCs w:val="24"/>
-        </w:rPr>
-        <w:t xml:space="preserve">notes, according to the conventions outlined in the </w:t>
+        <w:t xml:space="preserve">Insert endnotes, according to the conventions outlined in the </w:t>
       </w:r>
       <w:hyperlink r:id="rId1" w:history="1">
         <w:r>
@@ -2973,6 +3194,300 @@
     </w:p>
   </w:endnote>
 </w:endnotes>
+</file>
+
+<file path=word/footer1.xml><?xml version="1.0" encoding="utf-8"?>
+<w:ftr xmlns:wpc="http://schemas.microsoft.com/office/word/2010/wordprocessingCanvas" xmlns:cx="http://schemas.microsoft.com/office/drawing/2014/chartex" xmlns:cx1="http://schemas.microsoft.com/office/drawing/2015/9/8/chartex" xmlns:cx2="http://schemas.microsoft.com/office/drawing/2015/10/21/chartex" xmlns:cx3="http://schemas.microsoft.com/office/drawing/2016/5/9/chartex" xmlns:cx4="http://schemas.microsoft.com/office/drawing/2016/5/10/chartex" xmlns:cx5="http://schemas.microsoft.com/office/drawing/2016/5/11/chartex" xmlns:cx6="http://schemas.microsoft.com/office/drawing/2016/5/12/chartex" xmlns:cx7="http://schemas.microsoft.com/office/drawing/2016/5/13/chartex" xmlns:cx8="http://schemas.microsoft.com/office/drawing/2016/5/14/chartex" xmlns:mc="http://schemas.openxmlformats.org/markup-compatibility/2006" xmlns:aink="http://schemas.microsoft.com/office/drawing/2016/ink" xmlns:am3d="http://schemas.microsoft.com/office/drawing/2017/model3d" xmlns:o="urn:schemas-microsoft-com:office:office" xmlns:r="http://schemas.openxmlformats.org/officeDocument/2006/relationships" xmlns:m="http://schemas.openxmlformats.org/officeDocument/2006/math" xmlns:v="urn:schemas-microsoft-com:vml" xmlns:wp14="http://schemas.microsoft.com/office/word/2010/wordprocessingDrawing" xmlns:wp="http://schemas.openxmlformats.org/drawingml/2006/wordprocessingDrawing" xmlns:w10="urn:schemas-microsoft-com:office:word" xmlns:w="http://schemas.openxmlformats.org/wordprocessingml/2006/main" xmlns:w14="http://schemas.microsoft.com/office/word/2010/wordml" xmlns:w15="http://schemas.microsoft.com/office/word/2012/wordml" xmlns:w16cid="http://schemas.microsoft.com/office/word/2016/wordml/cid" xmlns:w16se="http://schemas.microsoft.com/office/word/2015/wordml/symex" xmlns:wpg="http://schemas.microsoft.com/office/word/2010/wordprocessingGroup" xmlns:wpi="http://schemas.microsoft.com/office/word/2010/wordprocessingInk" xmlns:wne="http://schemas.microsoft.com/office/word/2006/wordml" xmlns:wps="http://schemas.microsoft.com/office/word/2010/wordprocessingShape" mc:Ignorable="w14 w15 w16se w16cid wp14">
+  <w:sdt>
+    <w:sdtPr>
+      <w:rPr>
+        <w:rStyle w:val="PageNumber"/>
+      </w:rPr>
+      <w:id w:val="2077156291"/>
+      <w:docPartObj>
+        <w:docPartGallery w:val="Page Numbers (Bottom of Page)"/>
+        <w:docPartUnique/>
+      </w:docPartObj>
+    </w:sdtPr>
+    <w:sdtContent>
+      <w:p>
+        <w:pPr>
+          <w:pStyle w:val="Footer"/>
+          <w:framePr w:wrap="none" w:vAnchor="text" w:hAnchor="margin" w:xAlign="right" w:y="1"/>
+          <w:rPr>
+            <w:rStyle w:val="PageNumber"/>
+          </w:rPr>
+        </w:pPr>
+        <w:r>
+          <w:rPr>
+            <w:rStyle w:val="PageNumber"/>
+          </w:rPr>
+          <w:fldChar w:fldCharType="begin"/>
+        </w:r>
+        <w:r>
+          <w:rPr>
+            <w:rStyle w:val="PageNumber"/>
+          </w:rPr>
+          <w:instrText xml:space="preserve"> PAGE </w:instrText>
+        </w:r>
+        <w:r>
+          <w:rPr>
+            <w:rStyle w:val="PageNumber"/>
+          </w:rPr>
+          <w:fldChar w:fldCharType="end"/>
+        </w:r>
+      </w:p>
+    </w:sdtContent>
+  </w:sdt>
+  <w:p>
+    <w:pPr>
+      <w:pStyle w:val="Footer"/>
+      <w:ind w:right="360"/>
+    </w:pPr>
+  </w:p>
+</w:ftr>
+</file>
+
+<file path=word/footer2.xml><?xml version="1.0" encoding="utf-8"?>
+<w:ftr xmlns:wpc="http://schemas.microsoft.com/office/word/2010/wordprocessingCanvas" xmlns:cx="http://schemas.microsoft.com/office/drawing/2014/chartex" xmlns:cx1="http://schemas.microsoft.com/office/drawing/2015/9/8/chartex" xmlns:cx2="http://schemas.microsoft.com/office/drawing/2015/10/21/chartex" xmlns:cx3="http://schemas.microsoft.com/office/drawing/2016/5/9/chartex" xmlns:cx4="http://schemas.microsoft.com/office/drawing/2016/5/10/chartex" xmlns:cx5="http://schemas.microsoft.com/office/drawing/2016/5/11/chartex" xmlns:cx6="http://schemas.microsoft.com/office/drawing/2016/5/12/chartex" xmlns:cx7="http://schemas.microsoft.com/office/drawing/2016/5/13/chartex" xmlns:cx8="http://schemas.microsoft.com/office/drawing/2016/5/14/chartex" xmlns:mc="http://schemas.openxmlformats.org/markup-compatibility/2006" xmlns:aink="http://schemas.microsoft.com/office/drawing/2016/ink" xmlns:am3d="http://schemas.microsoft.com/office/drawing/2017/model3d" xmlns:o="urn:schemas-microsoft-com:office:office" xmlns:r="http://schemas.openxmlformats.org/officeDocument/2006/relationships" xmlns:m="http://schemas.openxmlformats.org/officeDocument/2006/math" xmlns:v="urn:schemas-microsoft-com:vml" xmlns:wp14="http://schemas.microsoft.com/office/word/2010/wordprocessingDrawing" xmlns:wp="http://schemas.openxmlformats.org/drawingml/2006/wordprocessingDrawing" xmlns:w10="urn:schemas-microsoft-com:office:word" xmlns:w="http://schemas.openxmlformats.org/wordprocessingml/2006/main" xmlns:w14="http://schemas.microsoft.com/office/word/2010/wordml" xmlns:w15="http://schemas.microsoft.com/office/word/2012/wordml" xmlns:w16cid="http://schemas.microsoft.com/office/word/2016/wordml/cid" xmlns:w16se="http://schemas.microsoft.com/office/word/2015/wordml/symex" xmlns:wpg="http://schemas.microsoft.com/office/word/2010/wordprocessingGroup" xmlns:wpi="http://schemas.microsoft.com/office/word/2010/wordprocessingInk" xmlns:wne="http://schemas.microsoft.com/office/word/2006/wordml" xmlns:wps="http://schemas.microsoft.com/office/word/2010/wordprocessingShape" mc:Ignorable="w14 w15 w16se w16cid wp14">
+  <w:sdt>
+    <w:sdtPr>
+      <w:rPr>
+        <w:rStyle w:val="PageNumber"/>
+      </w:rPr>
+      <w:id w:val="456925292"/>
+      <w:docPartObj>
+        <w:docPartGallery w:val="Page Numbers (Bottom of Page)"/>
+        <w:docPartUnique/>
+      </w:docPartObj>
+    </w:sdtPr>
+    <w:sdtEndPr>
+      <w:rPr>
+        <w:rStyle w:val="PageNumber"/>
+        <w:rFonts w:ascii="Times New Roman" w:hAnsi="Times New Roman" w:cs="Times New Roman"/>
+      </w:rPr>
+    </w:sdtEndPr>
+    <w:sdtContent>
+      <w:p>
+        <w:pPr>
+          <w:pStyle w:val="Footer"/>
+          <w:framePr w:wrap="none" w:vAnchor="text" w:hAnchor="margin" w:xAlign="right" w:y="1"/>
+          <w:rPr>
+            <w:rStyle w:val="PageNumber"/>
+          </w:rPr>
+        </w:pPr>
+        <w:r>
+          <w:rPr>
+            <w:rStyle w:val="PageNumber"/>
+            <w:rFonts w:ascii="Times New Roman" w:hAnsi="Times New Roman" w:cs="Times New Roman"/>
+          </w:rPr>
+          <w:fldChar w:fldCharType="begin"/>
+        </w:r>
+        <w:r>
+          <w:rPr>
+            <w:rStyle w:val="PageNumber"/>
+            <w:rFonts w:ascii="Times New Roman" w:hAnsi="Times New Roman" w:cs="Times New Roman"/>
+          </w:rPr>
+          <w:instrText xml:space="preserve"> PAGE </w:instrText>
+        </w:r>
+        <w:r>
+          <w:rPr>
+            <w:rStyle w:val="PageNumber"/>
+            <w:rFonts w:ascii="Times New Roman" w:hAnsi="Times New Roman" w:cs="Times New Roman"/>
+          </w:rPr>
+          <w:fldChar w:fldCharType="separate"/>
+        </w:r>
+        <w:r>
+          <w:rPr>
+            <w:rStyle w:val="PageNumber"/>
+            <w:rFonts w:ascii="Times New Roman" w:hAnsi="Times New Roman" w:cs="Times New Roman"/>
+            <w:noProof/>
+          </w:rPr>
+          <w:t>2</w:t>
+        </w:r>
+        <w:r>
+          <w:rPr>
+            <w:rStyle w:val="PageNumber"/>
+            <w:rFonts w:ascii="Times New Roman" w:hAnsi="Times New Roman" w:cs="Times New Roman"/>
+          </w:rPr>
+          <w:fldChar w:fldCharType="end"/>
+        </w:r>
+      </w:p>
+    </w:sdtContent>
+  </w:sdt>
+  <w:p>
+    <w:pPr>
+      <w:pStyle w:val="Footer"/>
+      <w:ind w:right="360"/>
+    </w:pPr>
+  </w:p>
+</w:ftr>
+</file>
+
+<file path=word/footer3.xml><?xml version="1.0" encoding="utf-8"?>
+<w:ftr xmlns:wpc="http://schemas.microsoft.com/office/word/2010/wordprocessingCanvas" xmlns:cx="http://schemas.microsoft.com/office/drawing/2014/chartex" xmlns:cx1="http://schemas.microsoft.com/office/drawing/2015/9/8/chartex" xmlns:cx2="http://schemas.microsoft.com/office/drawing/2015/10/21/chartex" xmlns:cx3="http://schemas.microsoft.com/office/drawing/2016/5/9/chartex" xmlns:cx4="http://schemas.microsoft.com/office/drawing/2016/5/10/chartex" xmlns:cx5="http://schemas.microsoft.com/office/drawing/2016/5/11/chartex" xmlns:cx6="http://schemas.microsoft.com/office/drawing/2016/5/12/chartex" xmlns:cx7="http://schemas.microsoft.com/office/drawing/2016/5/13/chartex" xmlns:cx8="http://schemas.microsoft.com/office/drawing/2016/5/14/chartex" xmlns:mc="http://schemas.openxmlformats.org/markup-compatibility/2006" xmlns:aink="http://schemas.microsoft.com/office/drawing/2016/ink" xmlns:am3d="http://schemas.microsoft.com/office/drawing/2017/model3d" xmlns:o="urn:schemas-microsoft-com:office:office" xmlns:r="http://schemas.openxmlformats.org/officeDocument/2006/relationships" xmlns:m="http://schemas.openxmlformats.org/officeDocument/2006/math" xmlns:v="urn:schemas-microsoft-com:vml" xmlns:wp14="http://schemas.microsoft.com/office/word/2010/wordprocessingDrawing" xmlns:wp="http://schemas.openxmlformats.org/drawingml/2006/wordprocessingDrawing" xmlns:w10="urn:schemas-microsoft-com:office:word" xmlns:w="http://schemas.openxmlformats.org/wordprocessingml/2006/main" xmlns:w14="http://schemas.microsoft.com/office/word/2010/wordml" xmlns:w15="http://schemas.microsoft.com/office/word/2012/wordml" xmlns:w16cid="http://schemas.microsoft.com/office/word/2016/wordml/cid" xmlns:w16se="http://schemas.microsoft.com/office/word/2015/wordml/symex" xmlns:wpg="http://schemas.microsoft.com/office/word/2010/wordprocessingGroup" xmlns:wpi="http://schemas.microsoft.com/office/word/2010/wordprocessingInk" xmlns:wne="http://schemas.microsoft.com/office/word/2006/wordml" xmlns:wps="http://schemas.microsoft.com/office/word/2010/wordprocessingShape" mc:Ignorable="w14 w15 w16se w16cid wp14">
+  <w:sdt>
+    <w:sdtPr>
+      <w:rPr>
+        <w:rStyle w:val="PageNumber"/>
+        <w:color w:val="FFFFFF" w:themeColor="background1"/>
+      </w:rPr>
+      <w:id w:val="-1350793795"/>
+      <w:docPartObj>
+        <w:docPartGallery w:val="Page Numbers (Bottom of Page)"/>
+        <w:docPartUnique/>
+      </w:docPartObj>
+    </w:sdtPr>
+    <w:sdtEndPr>
+      <w:rPr>
+        <w:rStyle w:val="PageNumber"/>
+        <w:rFonts w:ascii="Times New Roman" w:hAnsi="Times New Roman" w:cs="Times New Roman"/>
+      </w:rPr>
+    </w:sdtEndPr>
+    <w:sdtContent>
+      <w:p>
+        <w:pPr>
+          <w:pStyle w:val="Footer"/>
+          <w:framePr w:wrap="none" w:vAnchor="text" w:hAnchor="margin" w:xAlign="right" w:y="1"/>
+          <w:rPr>
+            <w:rStyle w:val="PageNumber"/>
+            <w:color w:val="FFFFFF" w:themeColor="background1"/>
+          </w:rPr>
+        </w:pPr>
+        <w:r>
+          <w:rPr>
+            <w:rStyle w:val="PageNumber"/>
+            <w:rFonts w:ascii="Times New Roman" w:hAnsi="Times New Roman" w:cs="Times New Roman"/>
+            <w:color w:val="FFFFFF" w:themeColor="background1"/>
+          </w:rPr>
+          <w:fldChar w:fldCharType="begin"/>
+        </w:r>
+        <w:r>
+          <w:rPr>
+            <w:rStyle w:val="PageNumber"/>
+            <w:rFonts w:ascii="Times New Roman" w:hAnsi="Times New Roman" w:cs="Times New Roman"/>
+            <w:color w:val="FFFFFF" w:themeColor="background1"/>
+          </w:rPr>
+          <w:instrText xml:space="preserve"> PAGE </w:instrText>
+        </w:r>
+        <w:r>
+          <w:rPr>
+            <w:rStyle w:val="PageNumber"/>
+            <w:rFonts w:ascii="Times New Roman" w:hAnsi="Times New Roman" w:cs="Times New Roman"/>
+            <w:color w:val="FFFFFF" w:themeColor="background1"/>
+          </w:rPr>
+          <w:fldChar w:fldCharType="separate"/>
+        </w:r>
+        <w:r>
+          <w:rPr>
+            <w:rStyle w:val="PageNumber"/>
+            <w:rFonts w:ascii="Times New Roman" w:hAnsi="Times New Roman" w:cs="Times New Roman"/>
+            <w:noProof/>
+            <w:color w:val="FFFFFF" w:themeColor="background1"/>
+          </w:rPr>
+          <w:t>2</w:t>
+        </w:r>
+        <w:r>
+          <w:rPr>
+            <w:rStyle w:val="PageNumber"/>
+            <w:rFonts w:ascii="Times New Roman" w:hAnsi="Times New Roman" w:cs="Times New Roman"/>
+            <w:color w:val="FFFFFF" w:themeColor="background1"/>
+          </w:rPr>
+          <w:fldChar w:fldCharType="end"/>
+        </w:r>
+      </w:p>
+    </w:sdtContent>
+  </w:sdt>
+  <w:p>
+    <w:pPr>
+      <w:pStyle w:val="Footer"/>
+      <w:ind w:right="360"/>
+    </w:pPr>
+  </w:p>
+</w:ftr>
+</file>
+
+<file path=word/footer4.xml><?xml version="1.0" encoding="utf-8"?>
+<w:ftr xmlns:wpc="http://schemas.microsoft.com/office/word/2010/wordprocessingCanvas" xmlns:cx="http://schemas.microsoft.com/office/drawing/2014/chartex" xmlns:cx1="http://schemas.microsoft.com/office/drawing/2015/9/8/chartex" xmlns:cx2="http://schemas.microsoft.com/office/drawing/2015/10/21/chartex" xmlns:cx3="http://schemas.microsoft.com/office/drawing/2016/5/9/chartex" xmlns:cx4="http://schemas.microsoft.com/office/drawing/2016/5/10/chartex" xmlns:cx5="http://schemas.microsoft.com/office/drawing/2016/5/11/chartex" xmlns:cx6="http://schemas.microsoft.com/office/drawing/2016/5/12/chartex" xmlns:cx7="http://schemas.microsoft.com/office/drawing/2016/5/13/chartex" xmlns:cx8="http://schemas.microsoft.com/office/drawing/2016/5/14/chartex" xmlns:mc="http://schemas.openxmlformats.org/markup-compatibility/2006" xmlns:aink="http://schemas.microsoft.com/office/drawing/2016/ink" xmlns:am3d="http://schemas.microsoft.com/office/drawing/2017/model3d" xmlns:o="urn:schemas-microsoft-com:office:office" xmlns:r="http://schemas.openxmlformats.org/officeDocument/2006/relationships" xmlns:m="http://schemas.openxmlformats.org/officeDocument/2006/math" xmlns:v="urn:schemas-microsoft-com:vml" xmlns:wp14="http://schemas.microsoft.com/office/word/2010/wordprocessingDrawing" xmlns:wp="http://schemas.openxmlformats.org/drawingml/2006/wordprocessingDrawing" xmlns:w10="urn:schemas-microsoft-com:office:word" xmlns:w="http://schemas.openxmlformats.org/wordprocessingml/2006/main" xmlns:w14="http://schemas.microsoft.com/office/word/2010/wordml" xmlns:w15="http://schemas.microsoft.com/office/word/2012/wordml" xmlns:w16cid="http://schemas.microsoft.com/office/word/2016/wordml/cid" xmlns:w16se="http://schemas.microsoft.com/office/word/2015/wordml/symex" xmlns:wpg="http://schemas.microsoft.com/office/word/2010/wordprocessingGroup" xmlns:wpi="http://schemas.microsoft.com/office/word/2010/wordprocessingInk" xmlns:wne="http://schemas.microsoft.com/office/word/2006/wordml" xmlns:wps="http://schemas.microsoft.com/office/word/2010/wordprocessingShape" mc:Ignorable="w14 w15 w16se w16cid wp14">
+  <w:sdt>
+    <w:sdtPr>
+      <w:rPr>
+        <w:rStyle w:val="PageNumber"/>
+        <w:color w:val="000000" w:themeColor="text1"/>
+      </w:rPr>
+      <w:id w:val="2004466115"/>
+      <w:docPartObj>
+        <w:docPartGallery w:val="Page Numbers (Bottom of Page)"/>
+        <w:docPartUnique/>
+      </w:docPartObj>
+    </w:sdtPr>
+    <w:sdtEndPr>
+      <w:rPr>
+        <w:rStyle w:val="PageNumber"/>
+        <w:rFonts w:ascii="Times New Roman" w:hAnsi="Times New Roman" w:cs="Times New Roman"/>
+      </w:rPr>
+    </w:sdtEndPr>
+    <w:sdtContent>
+      <w:p>
+        <w:pPr>
+          <w:pStyle w:val="Footer"/>
+          <w:framePr w:wrap="none" w:vAnchor="text" w:hAnchor="margin" w:xAlign="right" w:y="1"/>
+          <w:rPr>
+            <w:rStyle w:val="PageNumber"/>
+            <w:color w:val="000000" w:themeColor="text1"/>
+          </w:rPr>
+        </w:pPr>
+        <w:r>
+          <w:rPr>
+            <w:rStyle w:val="PageNumber"/>
+            <w:rFonts w:ascii="Times New Roman" w:hAnsi="Times New Roman" w:cs="Times New Roman"/>
+            <w:color w:val="000000" w:themeColor="text1"/>
+          </w:rPr>
+          <w:fldChar w:fldCharType="begin"/>
+        </w:r>
+        <w:r>
+          <w:rPr>
+            <w:rStyle w:val="PageNumber"/>
+            <w:rFonts w:ascii="Times New Roman" w:hAnsi="Times New Roman" w:cs="Times New Roman"/>
+            <w:color w:val="000000" w:themeColor="text1"/>
+          </w:rPr>
+          <w:instrText xml:space="preserve"> PAGE </w:instrText>
+        </w:r>
+        <w:r>
+          <w:rPr>
+            <w:rStyle w:val="PageNumber"/>
+            <w:rFonts w:ascii="Times New Roman" w:hAnsi="Times New Roman" w:cs="Times New Roman"/>
+            <w:color w:val="000000" w:themeColor="text1"/>
+          </w:rPr>
+          <w:fldChar w:fldCharType="separate"/>
+        </w:r>
+        <w:r>
+          <w:rPr>
+            <w:rStyle w:val="PageNumber"/>
+            <w:rFonts w:ascii="Times New Roman" w:hAnsi="Times New Roman" w:cs="Times New Roman"/>
+            <w:noProof/>
+            <w:color w:val="000000" w:themeColor="text1"/>
+          </w:rPr>
+          <w:t>2</w:t>
+        </w:r>
+        <w:r>
+          <w:rPr>
+            <w:rStyle w:val="PageNumber"/>
+            <w:rFonts w:ascii="Times New Roman" w:hAnsi="Times New Roman" w:cs="Times New Roman"/>
+            <w:color w:val="000000" w:themeColor="text1"/>
+          </w:rPr>
+          <w:fldChar w:fldCharType="end"/>
+        </w:r>
+      </w:p>
+    </w:sdtContent>
+  </w:sdt>
+  <w:p>
+    <w:pPr>
+      <w:pStyle w:val="Footer"/>
+      <w:ind w:right="360"/>
+    </w:pPr>
+  </w:p>
+</w:ftr>
 </file>
 
 <file path=word/footnotes.xml><?xml version="1.0" encoding="utf-8"?>
@@ -3734,6 +4249,14 @@
       <w:szCs w:val="32"/>
     </w:rPr>
   </w:style>
+  <w:style w:type="character" w:styleId="PageNumber">
+    <w:name w:val="page number"/>
+    <w:basedOn w:val="DefaultParagraphFont"/>
+    <w:uiPriority w:val="99"/>
+    <w:semiHidden/>
+    <w:unhideWhenUsed/>
+    <w:rsid w:val="00CC4DB9"/>
+  </w:style>
 </w:styles>
 </file>
 
@@ -4037,7 +4560,7 @@
 </file>
 
 <file path=customXml/itemProps1.xml><?xml version="1.0" encoding="utf-8"?>
-<ds:datastoreItem xmlns:ds="http://schemas.openxmlformats.org/officeDocument/2006/customXml" ds:itemID="{7A633259-4560-ED4C-9B03-3AB49858685F}">
+<ds:datastoreItem xmlns:ds="http://schemas.openxmlformats.org/officeDocument/2006/customXml" ds:itemID="{42A03D49-B037-134D-8351-8A1808BFB950}">
   <ds:schemaRefs>
     <ds:schemaRef ds:uri="http://schemas.openxmlformats.org/officeDocument/2006/bibliography"/>
   </ds:schemaRefs>

</xml_diff>

<commit_message>
Change endnotes from roman numerals to numbers
</commit_message>
<xml_diff>
--- a/files/midterm-project-outline/midterm-report-template.docx
+++ b/files/midterm-project-outline/midterm-report-template.docx
@@ -600,6 +600,8 @@
         </w:rPr>
         <w:endnoteReference w:id="2"/>
       </w:r>
+      <w:bookmarkStart w:id="0" w:name="_GoBack"/>
+      <w:bookmarkEnd w:id="0"/>
       <w:r>
         <w:rPr>
           <w:rFonts w:ascii="Times New Roman" w:hAnsi="Times New Roman" w:cs="Times New Roman"/>
@@ -676,6 +678,9 @@
         <w:sectPr>
           <w:footerReference w:type="even" r:id="rId8"/>
           <w:footerReference w:type="default" r:id="rId9"/>
+          <w:endnotePr>
+            <w:numFmt w:val="decimal"/>
+          </w:endnotePr>
           <w:pgSz w:w="12240" w:h="15840"/>
           <w:pgMar w:top="1440" w:right="1440" w:bottom="1440" w:left="1440" w:header="720" w:footer="720" w:gutter="0"/>
           <w:pgNumType w:start="0"/>
@@ -1724,7 +1729,6 @@
                                 <w:color w:val="000000" w:themeColor="text1"/>
                               </w:rPr>
                             </w:pPr>
-                            <w:bookmarkStart w:id="0" w:name="_GoBack"/>
                             <w:r>
                               <w:rPr>
                                 <w:rFonts w:ascii="Times New Roman" w:hAnsi="Times New Roman" w:cs="Times New Roman"/>
@@ -1732,7 +1736,6 @@
                               </w:rPr>
                               <w:t>3</w:t>
                             </w:r>
-                            <w:bookmarkEnd w:id="0"/>
                           </w:p>
                         </w:txbxContent>
                       </wps:txbx>
@@ -1772,7 +1775,6 @@
                           <w:color w:val="000000" w:themeColor="text1"/>
                         </w:rPr>
                       </w:pPr>
-                      <w:bookmarkStart w:id="1" w:name="_GoBack"/>
                       <w:r>
                         <w:rPr>
                           <w:rFonts w:ascii="Times New Roman" w:hAnsi="Times New Roman" w:cs="Times New Roman"/>
@@ -1780,7 +1782,6 @@
                         </w:rPr>
                         <w:t>3</w:t>
                       </w:r>
-                      <w:bookmarkEnd w:id="1"/>
                     </w:p>
                   </w:txbxContent>
                 </v:textbox>
@@ -3209,6 +3210,11 @@
         <w:docPartUnique/>
       </w:docPartObj>
     </w:sdtPr>
+    <w:sdtEndPr>
+      <w:rPr>
+        <w:rStyle w:val="PageNumber"/>
+      </w:rPr>
+    </w:sdtEndPr>
     <w:sdtContent>
       <w:p>
         <w:pPr>
@@ -4560,7 +4566,7 @@
 </file>
 
 <file path=customXml/itemProps1.xml><?xml version="1.0" encoding="utf-8"?>
-<ds:datastoreItem xmlns:ds="http://schemas.openxmlformats.org/officeDocument/2006/customXml" ds:itemID="{42A03D49-B037-134D-8351-8A1808BFB950}">
+<ds:datastoreItem xmlns:ds="http://schemas.openxmlformats.org/officeDocument/2006/customXml" ds:itemID="{ADFDA6F1-1B62-5446-8E66-6CE600268F2D}">
   <ds:schemaRefs>
     <ds:schemaRef ds:uri="http://schemas.openxmlformats.org/officeDocument/2006/bibliography"/>
   </ds:schemaRefs>

</xml_diff>